<commit_message>
[STM8] Add code for nRF24L01
Code for nRF24L01 using Peripheral Libs
</commit_message>
<xml_diff>
--- a/Personal Document/StudyPlan.docx
+++ b/Personal Document/StudyPlan.docx
@@ -149,6 +149,15 @@
         </w:rPr>
         <w:t>In 2014, I married a nice girl who gave birth to a cute son calling me Dad.</w:t>
       </w:r>
+      <w:r>
+        <w:rPr>
+          <w:rFonts w:ascii="Cambria" w:hAnsi="Cambria" w:eastAsia="Times New Roman" w:cs="Times New Roman"/>
+          <w:sz w:val="24"/>
+          <w:szCs w:val="24"/>
+          <w:lang w:val="en-US" w:bidi="ar"/>
+        </w:rPr>
+        <w:t xml:space="preserve"> We live in a house which is located in Vung Tau city with my father - worker at VietsovPetro company and my mother - office staff at Health service center. Beautiful small house filled with love, joy and happiness.</w:t>
+      </w:r>
     </w:p>
     <w:p>
       <w:pPr>
@@ -448,28 +457,64 @@
           <w:szCs w:val="24"/>
           <w:lang w:bidi="ar"/>
         </w:rPr>
-        <w:t>My objective is studying and discovering Canada by myself during the course at Algonquin College, which will start in May 2018. I’ve striven for a long time for preparation step and be still taking care of my small family - my wife and son, who will stay at home and await me to come back after finishing my education. New Diploma of Electro-Mechanical Engineering Technician and English skill improvement will open new horizon with many international job opportunities, maybe a chance for me to get Express Entry Visa to work and live in Canada.</w:t>
-      </w:r>
-    </w:p>
-    <w:p>
-      <w:pPr>
-        <w:spacing w:before="100" w:after="100" w:line="23" w:lineRule="atLeast"/>
-        <w:jc w:val="both"/>
-        <w:rPr>
-          <w:rFonts w:ascii="Cambria" w:hAnsi="Cambria" w:eastAsia="Times New Roman" w:cs="Times New Roman"/>
-          <w:sz w:val="24"/>
-          <w:szCs w:val="24"/>
-          <w:lang w:bidi="ar"/>
-        </w:rPr>
-      </w:pPr>
-      <w:r>
-        <w:rPr>
-          <w:rFonts w:ascii="Cambria" w:hAnsi="Cambria" w:eastAsia="Times New Roman" w:cs="Times New Roman"/>
-          <w:sz w:val="24"/>
-          <w:szCs w:val="24"/>
-          <w:lang w:bidi="ar"/>
-        </w:rPr>
-        <w:t xml:space="preserve">My admission application to study at Algonquin College has been approved and now I wish to apply for a study permit. At the request of the College, I have made the payment for the first year tuition fee of $16,090.00 CAD and the College has confirmed receiving the payment. I have also made a deposit of CAD 10,000 to the bank of Nova Scotia following the requirement of the CES program. </w:t>
+        <w:t xml:space="preserve">My objective is studying and discovering Canada by myself during the course at Algonquin College, which will start in </w:t>
+      </w:r>
+      <w:r>
+        <w:rPr>
+          <w:rFonts w:hint="default" w:ascii="Cambria" w:hAnsi="Cambria" w:eastAsia="Times New Roman" w:cs="Times New Roman"/>
+          <w:sz w:val="24"/>
+          <w:szCs w:val="24"/>
+          <w:lang w:bidi="ar"/>
+        </w:rPr>
+        <w:t>May 07, 2018</w:t>
+      </w:r>
+      <w:r>
+        <w:rPr>
+          <w:rFonts w:ascii="Cambria" w:hAnsi="Cambria" w:eastAsia="Times New Roman" w:cs="Times New Roman"/>
+          <w:sz w:val="24"/>
+          <w:szCs w:val="24"/>
+          <w:lang w:bidi="ar"/>
+        </w:rPr>
+        <w:t>. I’ve striven for a long time for preparation step and be still taking care of my small family - my wife and son, who will stay at home and await me to come back after finishing my education. New Diploma of Electro-Mechanical Engineering Technician and English skill improvement will open new horizon with many international job opportunities, maybe a chance for me to get Express Entry Visa to work and live in Canada.</w:t>
+      </w:r>
+    </w:p>
+    <w:p>
+      <w:pPr>
+        <w:spacing w:before="100" w:after="100" w:line="23" w:lineRule="atLeast"/>
+        <w:jc w:val="both"/>
+        <w:rPr>
+          <w:rFonts w:ascii="Cambria" w:hAnsi="Cambria" w:eastAsia="Times New Roman" w:cs="Times New Roman"/>
+          <w:sz w:val="24"/>
+          <w:szCs w:val="24"/>
+          <w:lang w:bidi="ar"/>
+        </w:rPr>
+      </w:pPr>
+      <w:r>
+        <w:rPr>
+          <w:rFonts w:ascii="Cambria" w:hAnsi="Cambria" w:eastAsia="Times New Roman" w:cs="Times New Roman"/>
+          <w:sz w:val="24"/>
+          <w:szCs w:val="24"/>
+          <w:lang w:bidi="ar"/>
+        </w:rPr>
+        <w:t>My admission application to study at Algonquin College has been approved and now I wish to apply for a study permit. At the request of the College, I have made the payment for the first year tuition fee of $16,090.00 CAD and the College has confirmed receiving the payment. I have also made a deposit of CAD 10,</w:t>
+      </w:r>
+      <w:r>
+        <w:rPr>
+          <w:rFonts w:ascii="Cambria" w:hAnsi="Cambria" w:eastAsia="Times New Roman" w:cs="Times New Roman"/>
+          <w:sz w:val="24"/>
+          <w:szCs w:val="24"/>
+          <w:lang w:val="en-US" w:bidi="ar"/>
+        </w:rPr>
+        <w:t>2</w:t>
+      </w:r>
+      <w:r>
+        <w:rPr>
+          <w:rFonts w:ascii="Cambria" w:hAnsi="Cambria" w:eastAsia="Times New Roman" w:cs="Times New Roman"/>
+          <w:sz w:val="24"/>
+          <w:szCs w:val="24"/>
+          <w:lang w:bidi="ar"/>
+        </w:rPr>
+        <w:t xml:space="preserve">00 to the bank of Nova Scotia following the requirement of the CES program. </w:t>
       </w:r>
     </w:p>
     <w:p>
@@ -503,7 +548,7 @@
           <w:szCs w:val="24"/>
           <w:lang w:val="en-US" w:bidi="ar"/>
         </w:rPr>
-        <w:t xml:space="preserve">’ve well prepared for this trip, however living alone far away from home make me feel lonely. I submit Work Permit visa application for my wife Tran Thi Ngoc Nhung </w:t>
+        <w:t xml:space="preserve">’ve well prepared for this trip, however living alone far away from home make me feel lonely. I submit Work Permit visa application for my wife Tran Thi Ngoc Nhung in order to support my life in Canada such as cooking, housework and she could find a job to earn extra </w:t>
       </w:r>
       <w:bookmarkStart w:id="0" w:name="_GoBack"/>
       <w:bookmarkEnd w:id="0"/>
@@ -514,7 +559,7 @@
           <w:szCs w:val="24"/>
           <w:lang w:val="en-US" w:bidi="ar"/>
         </w:rPr>
-        <w:t xml:space="preserve">in order to support my life in Canada, therefore I could focus on my education easily. </w:t>
+        <w:t xml:space="preserve">money while I study. </w:t>
       </w:r>
       <w:r>
         <w:rPr>
@@ -524,6 +569,45 @@
           <w:lang w:bidi="ar"/>
         </w:rPr>
         <w:t xml:space="preserve">In addition, I have prepared other living expenses for the first year, the amount totaling CAD </w:t>
+      </w:r>
+      <w:r>
+        <w:rPr>
+          <w:rFonts w:ascii="Cambria" w:hAnsi="Cambria" w:eastAsia="Times New Roman" w:cs="Times New Roman"/>
+          <w:i w:val="0"/>
+          <w:iCs w:val="0"/>
+          <w:color w:val="auto"/>
+          <w:sz w:val="24"/>
+          <w:szCs w:val="24"/>
+          <w:highlight w:val="none"/>
+          <w:lang w:val="en-US" w:bidi="ar"/>
+        </w:rPr>
+        <w:t>27</w:t>
+      </w:r>
+      <w:r>
+        <w:rPr>
+          <w:rFonts w:ascii="Cambria" w:hAnsi="Cambria" w:eastAsia="Times New Roman" w:cs="Times New Roman"/>
+          <w:i w:val="0"/>
+          <w:iCs w:val="0"/>
+          <w:color w:val="auto"/>
+          <w:sz w:val="24"/>
+          <w:szCs w:val="24"/>
+          <w:highlight w:val="none"/>
+          <w:lang w:bidi="ar"/>
+        </w:rPr>
+        <w:t>,</w:t>
+      </w:r>
+      <w:r>
+        <w:rPr>
+          <w:rFonts w:ascii="Cambria" w:hAnsi="Cambria" w:eastAsia="Times New Roman" w:cs="Times New Roman"/>
+          <w:i w:val="0"/>
+          <w:iCs w:val="0"/>
+          <w:color w:val="auto"/>
+          <w:sz w:val="24"/>
+          <w:szCs w:val="24"/>
+          <w:highlight w:val="none"/>
+          <w:lang w:val="en-US" w:bidi="ar"/>
+        </w:rPr>
+        <w:t>000</w:t>
       </w:r>
       <w:r>
         <w:rPr>
@@ -536,33 +620,7 @@
           <w:highlight w:val="none"/>
           <w:lang w:val="en-US" w:bidi="ar"/>
         </w:rPr>
-        <w:t>25</w:t>
-      </w:r>
-      <w:r>
-        <w:rPr>
-          <w:rFonts w:ascii="Cambria" w:hAnsi="Cambria" w:eastAsia="Times New Roman" w:cs="Times New Roman"/>
-          <w:i w:val="0"/>
-          <w:iCs w:val="0"/>
-          <w:color w:val="0000FF"/>
-          <w:sz w:val="24"/>
-          <w:szCs w:val="24"/>
-          <w:highlight w:val="none"/>
-          <w:lang w:bidi="ar"/>
-        </w:rPr>
-        <w:t>,</w:t>
-      </w:r>
-      <w:r>
-        <w:rPr>
-          <w:rFonts w:ascii="Cambria" w:hAnsi="Cambria" w:eastAsia="Times New Roman" w:cs="Times New Roman"/>
-          <w:i w:val="0"/>
-          <w:iCs w:val="0"/>
-          <w:color w:val="0000FF"/>
-          <w:sz w:val="24"/>
-          <w:szCs w:val="24"/>
-          <w:highlight w:val="none"/>
-          <w:lang w:val="en-US" w:bidi="ar"/>
-        </w:rPr>
-        <w:t xml:space="preserve">000 </w:t>
+        <w:t xml:space="preserve"> </w:t>
       </w:r>
       <w:r>
         <w:rPr>

</xml_diff>